<commit_message>
arreglo de documentacion y eliminacion de la gramatica
</commit_message>
<xml_diff>
--- a/doc/Documentacion.docx
+++ b/doc/Documentacion.docx
@@ -635,7 +635,6 @@
           <w:lang w:val="es-AR"/>
         </w:rPr>
       </w:pPr>
-      <w:proofErr w:type="spellStart"/>
       <w:r>
         <w:rPr>
           <w:rFonts w:eastAsia="Times New Roman" w:cstheme="minorHAnsi"/>
@@ -646,20 +645,7 @@
           <w:szCs w:val="28"/>
           <w:lang w:val="es-AR"/>
         </w:rPr>
-        <w:t>Manfredi</w:t>
-      </w:r>
-      <w:proofErr w:type="spellEnd"/>
-      <w:r>
-        <w:rPr>
-          <w:rFonts w:eastAsia="Times New Roman" w:cstheme="minorHAnsi"/>
-          <w:b/>
-          <w:iCs/>
-          <w:color w:val="7F7F7F" w:themeColor="text1" w:themeTint="80"/>
-          <w:sz w:val="28"/>
-          <w:szCs w:val="28"/>
-          <w:lang w:val="es-AR"/>
-        </w:rPr>
-        <w:t xml:space="preserve"> Ezequiel</w:t>
+        <w:t>Manfredi Ezequiel</w:t>
       </w:r>
     </w:p>
     <w:p>
@@ -983,7 +969,43 @@
           <w:szCs w:val="24"/>
           <w:lang w:val="es-AR"/>
         </w:rPr>
-        <w:t>Domingo 28/04/2024</w:t>
+        <w:t xml:space="preserve">Domingo </w:t>
+      </w:r>
+      <w:r>
+        <w:rPr>
+          <w:rFonts w:cstheme="minorHAnsi"/>
+          <w:sz w:val="24"/>
+          <w:szCs w:val="24"/>
+          <w:lang w:val="es-AR"/>
+        </w:rPr>
+        <w:t>2</w:t>
+      </w:r>
+      <w:r>
+        <w:rPr>
+          <w:rFonts w:cstheme="minorHAnsi"/>
+          <w:sz w:val="24"/>
+          <w:szCs w:val="24"/>
+          <w:lang w:val="es-AR"/>
+        </w:rPr>
+        <w:t>/0</w:t>
+      </w:r>
+      <w:r>
+        <w:rPr>
+          <w:rFonts w:cstheme="minorHAnsi"/>
+          <w:sz w:val="24"/>
+          <w:szCs w:val="24"/>
+          <w:lang w:val="es-AR"/>
+        </w:rPr>
+        <w:t>6</w:t>
+      </w:r>
+      <w:r>
+        <w:rPr>
+          <w:rFonts w:cstheme="minorHAnsi"/>
+          <w:sz w:val="24"/>
+          <w:szCs w:val="24"/>
+          <w:lang w:val="es-AR"/>
+        </w:rPr>
+        <w:t>/2024</w:t>
       </w:r>
       <w:r>
         <w:rPr>
@@ -1608,7 +1630,29 @@
                 <w:noProof/>
                 <w:lang w:val="es-AR"/>
               </w:rPr>
-              <w:t>OTROS REGISTROS:</w:t>
+              <w:t>OTROS REG</w:t>
+            </w:r>
+            <w:r>
+              <w:rPr>
+                <w:rStyle w:val="Hipervnculo"/>
+                <w:rFonts w:cstheme="minorHAnsi"/>
+                <w:b/>
+                <w:bCs/>
+                <w:noProof/>
+                <w:lang w:val="es-AR"/>
+              </w:rPr>
+              <w:t>I</w:t>
+            </w:r>
+            <w:r>
+              <w:rPr>
+                <w:rStyle w:val="Hipervnculo"/>
+                <w:rFonts w:cstheme="minorHAnsi"/>
+                <w:b/>
+                <w:bCs/>
+                <w:noProof/>
+                <w:lang w:val="es-AR"/>
+              </w:rPr>
+              <w:t>STROS:</w:t>
             </w:r>
             <w:r>
               <w:rPr>
@@ -2188,7 +2232,6 @@
                 <w:lang w:val="es-AR"/>
               </w:rPr>
             </w:pPr>
-            <w:proofErr w:type="spellStart"/>
             <w:r>
               <w:rPr>
                 <w:b/>
@@ -2198,19 +2241,7 @@
                 <w:szCs w:val="26"/>
                 <w:lang w:val="es-AR"/>
               </w:rPr>
-              <w:t>Manfredi</w:t>
-            </w:r>
-            <w:proofErr w:type="spellEnd"/>
-            <w:r>
-              <w:rPr>
-                <w:b/>
-                <w:bCs/>
-                <w:color w:val="000000" w:themeColor="text1"/>
-                <w:sz w:val="26"/>
-                <w:szCs w:val="26"/>
-                <w:lang w:val="es-AR"/>
-              </w:rPr>
-              <w:t xml:space="preserve"> Ezequiel Luis</w:t>
+              <w:t>Manfredi Ezequiel Luis</w:t>
             </w:r>
           </w:p>
         </w:tc>
@@ -3284,7 +3315,7 @@
           <w:szCs w:val="22"/>
           <w:lang w:val="es-AR"/>
         </w:rPr>
-        <w:t xml:space="preserve"> </w:t>
+        <w:t xml:space="preserve"> Manfredi Ezequiel, Ruiz Diaz </w:t>
       </w:r>
       <w:proofErr w:type="spellStart"/>
       <w:r>
@@ -3295,7 +3326,7 @@
           <w:szCs w:val="22"/>
           <w:lang w:val="es-AR"/>
         </w:rPr>
-        <w:t>Manfredi</w:t>
+        <w:t>Dario</w:t>
       </w:r>
       <w:proofErr w:type="spellEnd"/>
       <w:r>
@@ -3306,9 +3337,8 @@
           <w:szCs w:val="22"/>
           <w:lang w:val="es-AR"/>
         </w:rPr>
-        <w:t xml:space="preserve"> Ezequiel, Ruiz Diaz </w:t>
-      </w:r>
-      <w:proofErr w:type="spellStart"/>
+        <w:t xml:space="preserve"> Nahuel, Puebla Ignacio y Sotelo Facundo</w:t>
+      </w:r>
       <w:r>
         <w:rPr>
           <w:rFonts w:asciiTheme="minorHAnsi" w:hAnsiTheme="minorHAnsi" w:cstheme="minorHAnsi"/>
@@ -3317,9 +3347,8 @@
           <w:szCs w:val="22"/>
           <w:lang w:val="es-AR"/>
         </w:rPr>
-        <w:t>Dario</w:t>
-      </w:r>
-      <w:proofErr w:type="spellEnd"/>
+        <w:t>,</w:t>
+      </w:r>
       <w:r>
         <w:rPr>
           <w:rFonts w:asciiTheme="minorHAnsi" w:hAnsiTheme="minorHAnsi" w:cstheme="minorHAnsi"/>
@@ -3328,8 +3357,18 @@
           <w:szCs w:val="22"/>
           <w:lang w:val="es-AR"/>
         </w:rPr>
-        <w:t xml:space="preserve"> Nahuel, Puebla Ignacio y Sotelo Facundo</w:t>
-      </w:r>
+        <w:t xml:space="preserve"> se comprometen a:</w:t>
+      </w:r>
+    </w:p>
+    <w:p>
+      <w:pPr>
+        <w:pStyle w:val="NormalWeb"/>
+        <w:spacing w:before="240" w:beforeAutospacing="0" w:after="240" w:afterAutospacing="0"/>
+        <w:rPr>
+          <w:rFonts w:asciiTheme="minorHAnsi" w:hAnsiTheme="minorHAnsi" w:cstheme="minorHAnsi"/>
+          <w:lang w:val="es-AR"/>
+        </w:rPr>
+      </w:pPr>
       <w:r>
         <w:rPr>
           <w:rFonts w:asciiTheme="minorHAnsi" w:hAnsiTheme="minorHAnsi" w:cstheme="minorHAnsi"/>
@@ -3338,8 +3377,9 @@
           <w:szCs w:val="22"/>
           <w:lang w:val="es-AR"/>
         </w:rPr>
-        <w:t>,</w:t>
-      </w:r>
+        <w:t xml:space="preserve">Reunirse al menos una vez por semana los días sábado o domingo entre las 17:00 y 18:00 </w:t>
+      </w:r>
+      <w:proofErr w:type="spellStart"/>
       <w:r>
         <w:rPr>
           <w:rFonts w:asciiTheme="minorHAnsi" w:hAnsiTheme="minorHAnsi" w:cstheme="minorHAnsi"/>
@@ -3348,7 +3388,40 @@
           <w:szCs w:val="22"/>
           <w:lang w:val="es-AR"/>
         </w:rPr>
-        <w:t xml:space="preserve"> se comprometen a:</w:t>
+        <w:t>hs</w:t>
+      </w:r>
+      <w:proofErr w:type="spellEnd"/>
+      <w:r>
+        <w:rPr>
+          <w:rFonts w:asciiTheme="minorHAnsi" w:hAnsiTheme="minorHAnsi" w:cstheme="minorHAnsi"/>
+          <w:color w:val="000000"/>
+          <w:sz w:val="22"/>
+          <w:szCs w:val="22"/>
+          <w:lang w:val="es-AR"/>
+        </w:rPr>
+        <w:t xml:space="preserve"> vía </w:t>
+      </w:r>
+      <w:proofErr w:type="spellStart"/>
+      <w:r>
+        <w:rPr>
+          <w:rFonts w:asciiTheme="minorHAnsi" w:hAnsiTheme="minorHAnsi" w:cstheme="minorHAnsi"/>
+          <w:color w:val="000000"/>
+          <w:sz w:val="22"/>
+          <w:szCs w:val="22"/>
+          <w:lang w:val="es-AR"/>
+        </w:rPr>
+        <w:t>Discord</w:t>
+      </w:r>
+      <w:proofErr w:type="spellEnd"/>
+      <w:r>
+        <w:rPr>
+          <w:rFonts w:asciiTheme="minorHAnsi" w:hAnsiTheme="minorHAnsi" w:cstheme="minorHAnsi"/>
+          <w:color w:val="000000"/>
+          <w:sz w:val="22"/>
+          <w:szCs w:val="22"/>
+          <w:lang w:val="es-AR"/>
+        </w:rPr>
+        <w:t xml:space="preserve"> a través de una llamada en la cual poder conversar, decidir, debatir e informar con respecto al progreso del trabajo práctico integrador y las tareas de cada integrante. A su vez, se hará uso de un grupo de WhatsApp como medio de comunicación habitual entre los integrantes del equipo y para la planificación de las reuniones.</w:t>
       </w:r>
     </w:p>
     <w:p>
@@ -3368,9 +3441,18 @@
           <w:szCs w:val="22"/>
           <w:lang w:val="es-AR"/>
         </w:rPr>
-        <w:t xml:space="preserve">Reunirse al menos una vez por semana los días sábado o domingo entre las 17:00 y 18:00 </w:t>
-      </w:r>
-      <w:proofErr w:type="spellStart"/>
+        <w:t>Todo ello con el objetivo de, no solo aprobar el Trabajo Práctico Integrador (y si dios quiere aprobar la materia de forma directa para no rendir final) sino también el de realizar el mejor trabajo posible en el tiempo dado.</w:t>
+      </w:r>
+    </w:p>
+    <w:p>
+      <w:pPr>
+        <w:pStyle w:val="NormalWeb"/>
+        <w:spacing w:before="240" w:beforeAutospacing="0" w:after="0" w:afterAutospacing="0"/>
+        <w:rPr>
+          <w:rFonts w:asciiTheme="minorHAnsi" w:hAnsiTheme="minorHAnsi" w:cstheme="minorHAnsi"/>
+          <w:lang w:val="es-AR"/>
+        </w:rPr>
+      </w:pPr>
       <w:r>
         <w:rPr>
           <w:rFonts w:asciiTheme="minorHAnsi" w:hAnsiTheme="minorHAnsi" w:cstheme="minorHAnsi"/>
@@ -3379,102 +3461,7 @@
           <w:szCs w:val="22"/>
           <w:lang w:val="es-AR"/>
         </w:rPr>
-        <w:t>hs</w:t>
-      </w:r>
-      <w:proofErr w:type="spellEnd"/>
-      <w:r>
-        <w:rPr>
-          <w:rFonts w:asciiTheme="minorHAnsi" w:hAnsiTheme="minorHAnsi" w:cstheme="minorHAnsi"/>
-          <w:color w:val="000000"/>
-          <w:sz w:val="22"/>
-          <w:szCs w:val="22"/>
-          <w:lang w:val="es-AR"/>
-        </w:rPr>
-        <w:t xml:space="preserve"> vía </w:t>
-      </w:r>
-      <w:proofErr w:type="spellStart"/>
-      <w:r>
-        <w:rPr>
-          <w:rFonts w:asciiTheme="minorHAnsi" w:hAnsiTheme="minorHAnsi" w:cstheme="minorHAnsi"/>
-          <w:color w:val="000000"/>
-          <w:sz w:val="22"/>
-          <w:szCs w:val="22"/>
-          <w:lang w:val="es-AR"/>
-        </w:rPr>
-        <w:t>Discord</w:t>
-      </w:r>
-      <w:proofErr w:type="spellEnd"/>
-      <w:r>
-        <w:rPr>
-          <w:rFonts w:asciiTheme="minorHAnsi" w:hAnsiTheme="minorHAnsi" w:cstheme="minorHAnsi"/>
-          <w:color w:val="000000"/>
-          <w:sz w:val="22"/>
-          <w:szCs w:val="22"/>
-          <w:lang w:val="es-AR"/>
-        </w:rPr>
-        <w:t xml:space="preserve"> a través de una llamada en la cual poder conversar, decidir, debatir e informar con respecto al progreso del trabajo práctico integrador y las tareas de cada integrante. A su vez, se hará uso de un grupo de WhatsApp como medio de comunicación habitual entre los integrantes del equipo y para la planificación de las reuniones.</w:t>
-      </w:r>
-    </w:p>
-    <w:p>
-      <w:pPr>
-        <w:pStyle w:val="NormalWeb"/>
-        <w:spacing w:before="240" w:beforeAutospacing="0" w:after="240" w:afterAutospacing="0"/>
-        <w:rPr>
-          <w:rFonts w:asciiTheme="minorHAnsi" w:hAnsiTheme="minorHAnsi" w:cstheme="minorHAnsi"/>
-          <w:lang w:val="es-AR"/>
-        </w:rPr>
-      </w:pPr>
-      <w:r>
-        <w:rPr>
-          <w:rFonts w:asciiTheme="minorHAnsi" w:hAnsiTheme="minorHAnsi" w:cstheme="minorHAnsi"/>
-          <w:color w:val="000000"/>
-          <w:sz w:val="22"/>
-          <w:szCs w:val="22"/>
-          <w:lang w:val="es-AR"/>
-        </w:rPr>
-        <w:t>Todo ello con el objetivo de, no solo aprobar el Trabajo Práctico Integrador (y si dios quiere aprobar la materia de forma directa para no rendir final) sino también el de realizar el mejor trabajo posible en el tiempo dado.</w:t>
-      </w:r>
-    </w:p>
-    <w:p>
-      <w:pPr>
-        <w:pStyle w:val="NormalWeb"/>
-        <w:spacing w:before="240" w:beforeAutospacing="0" w:after="0" w:afterAutospacing="0"/>
-        <w:rPr>
-          <w:rFonts w:asciiTheme="minorHAnsi" w:hAnsiTheme="minorHAnsi" w:cstheme="minorHAnsi"/>
-          <w:lang w:val="es-AR"/>
-        </w:rPr>
-      </w:pPr>
-      <w:r>
-        <w:rPr>
-          <w:rFonts w:asciiTheme="minorHAnsi" w:hAnsiTheme="minorHAnsi" w:cstheme="minorHAnsi"/>
-          <w:color w:val="000000"/>
-          <w:sz w:val="22"/>
-          <w:szCs w:val="22"/>
-          <w:lang w:val="es-AR"/>
-        </w:rPr>
-        <w:t>Acordamos que la organización del equipo será la siguiente: nos dividiremos y trabajaremos en dos grupos (por lo menos durante esta primera entrega del TPI). El primer grupo de dos integrantes (</w:t>
-      </w:r>
-      <w:proofErr w:type="spellStart"/>
-      <w:r>
-        <w:rPr>
-          <w:rFonts w:asciiTheme="minorHAnsi" w:hAnsiTheme="minorHAnsi" w:cstheme="minorHAnsi"/>
-          <w:color w:val="000000"/>
-          <w:sz w:val="22"/>
-          <w:szCs w:val="22"/>
-          <w:lang w:val="es-AR"/>
-        </w:rPr>
-        <w:t>Manfredi</w:t>
-      </w:r>
-      <w:proofErr w:type="spellEnd"/>
-      <w:r>
-        <w:rPr>
-          <w:rFonts w:asciiTheme="minorHAnsi" w:hAnsiTheme="minorHAnsi" w:cstheme="minorHAnsi"/>
-          <w:color w:val="000000"/>
-          <w:sz w:val="22"/>
-          <w:szCs w:val="22"/>
-          <w:lang w:val="es-AR"/>
-        </w:rPr>
-        <w:t xml:space="preserve"> Ezequiel y Ruiz Diaz </w:t>
+        <w:t xml:space="preserve">Acordamos que la organización del equipo será la siguiente: nos dividiremos y trabajaremos en dos grupos (por lo menos durante esta primera entrega del TPI). El primer grupo de dos integrantes (Manfredi Ezequiel y Ruiz Diaz </w:t>
       </w:r>
       <w:proofErr w:type="spellStart"/>
       <w:r>
@@ -4781,7 +4768,7 @@
         </w:rPr>
         <w:lastRenderedPageBreak/>
         <w:drawing>
-          <wp:inline distT="0" distB="0" distL="0" distR="0" wp14:anchorId="0384CE61" wp14:editId="3C3FBC66">
+          <wp:inline distT="0" distB="0" distL="0" distR="0" wp14:anchorId="0384CE61" wp14:editId="696EB6CC">
             <wp:extent cx="5935980" cy="3200400"/>
             <wp:effectExtent l="0" t="0" r="7620" b="0"/>
             <wp:docPr id="1756067030" name="Imagen 2"/>
@@ -5348,16 +5335,8 @@
         <w:rPr>
           <w:lang w:val="es-AR"/>
         </w:rPr>
-        <w:t xml:space="preserve">El integrante </w:t>
-      </w:r>
-      <w:proofErr w:type="spellStart"/>
-      <w:r>
-        <w:rPr>
-          <w:lang w:val="es-AR"/>
-        </w:rPr>
-        <w:t>Manfredi</w:t>
-      </w:r>
-      <w:proofErr w:type="spellEnd"/>
+        <w:t>El integrante Manfredi</w:t>
+      </w:r>
       <w:r>
         <w:rPr>
           <w:lang w:val="es-AR"/>
@@ -5545,29 +5524,7 @@
           <w:szCs w:val="22"/>
           <w:lang w:val="es-AR"/>
         </w:rPr>
-        <w:t xml:space="preserve"> </w:t>
-      </w:r>
-      <w:proofErr w:type="spellStart"/>
-      <w:r>
-        <w:rPr>
-          <w:rFonts w:ascii="Calibri" w:hAnsi="Calibri" w:cs="Calibri"/>
-          <w:color w:val="000000"/>
-          <w:sz w:val="22"/>
-          <w:szCs w:val="22"/>
-          <w:lang w:val="es-AR"/>
-        </w:rPr>
-        <w:t>Manfredi</w:t>
-      </w:r>
-      <w:proofErr w:type="spellEnd"/>
-      <w:r>
-        <w:rPr>
-          <w:rFonts w:ascii="Calibri" w:hAnsi="Calibri" w:cs="Calibri"/>
-          <w:color w:val="000000"/>
-          <w:sz w:val="22"/>
-          <w:szCs w:val="22"/>
-          <w:lang w:val="es-AR"/>
-        </w:rPr>
-        <w:t xml:space="preserve"> Ezequiel </w:t>
+        <w:t xml:space="preserve"> Manfredi Ezequiel </w:t>
       </w:r>
       <w:r>
         <w:rPr>
@@ -5906,16 +5863,8 @@
         <w:rPr>
           <w:lang w:val="es-AR"/>
         </w:rPr>
-        <w:t xml:space="preserve"> por el alumno </w:t>
-      </w:r>
-      <w:proofErr w:type="spellStart"/>
-      <w:r>
-        <w:rPr>
-          <w:lang w:val="es-AR"/>
-        </w:rPr>
-        <w:t>Manfredi</w:t>
-      </w:r>
-      <w:proofErr w:type="spellEnd"/>
+        <w:t xml:space="preserve"> por el alumno Manfredi</w:t>
+      </w:r>
       <w:r>
         <w:rPr>
           <w:lang w:val="es-AR"/>
@@ -16658,7 +16607,7 @@
     <w:p>
       <w:pPr>
         <w:rPr>
-          <w:rFonts w:ascii="Symbol" w:eastAsiaTheme="majorEastAsia" w:hAnsi="Symbol" w:cstheme="minorHAnsi"/>
+          <w:rFonts w:ascii="Symbol" w:eastAsiaTheme="majorEastAsia" w:hAnsi="Symbol" w:cstheme="minorHAnsi" w:hint="eastAsia"/>
           <w:sz w:val="26"/>
           <w:szCs w:val="26"/>
           <w:highlight w:val="lightGray"/>
@@ -16787,29 +16736,7 @@
           <w:lang w:val="es-AR"/>
           <w14:ligatures w14:val="none"/>
         </w:rPr>
-        <w:t xml:space="preserve"> por el miembro del equipo </w:t>
-      </w:r>
-      <w:proofErr w:type="spellStart"/>
-      <w:r>
-        <w:rPr>
-          <w:rFonts w:eastAsia="Times New Roman" w:cstheme="minorHAnsi"/>
-          <w:color w:val="000000"/>
-          <w:kern w:val="0"/>
-          <w:lang w:val="es-AR"/>
-          <w14:ligatures w14:val="none"/>
-        </w:rPr>
-        <w:t>Manfredi</w:t>
-      </w:r>
-      <w:proofErr w:type="spellEnd"/>
-      <w:r>
-        <w:rPr>
-          <w:rFonts w:eastAsia="Times New Roman" w:cstheme="minorHAnsi"/>
-          <w:color w:val="000000"/>
-          <w:kern w:val="0"/>
-          <w:lang w:val="es-AR"/>
-          <w14:ligatures w14:val="none"/>
-        </w:rPr>
-        <w:t xml:space="preserve"> Ezequiel.</w:t>
+        <w:t xml:space="preserve"> por el miembro del equipo Manfredi Ezequiel.</w:t>
       </w:r>
     </w:p>
     <w:p>
@@ -17149,7 +17076,7 @@
         </w:rPr>
         <w:lastRenderedPageBreak/>
         <w:drawing>
-          <wp:inline distT="0" distB="0" distL="0" distR="0" wp14:anchorId="33E1FBA5" wp14:editId="05EEFBD5">
+          <wp:inline distT="0" distB="0" distL="0" distR="0" wp14:anchorId="33E1FBA5" wp14:editId="2F9104B7">
             <wp:extent cx="5959535" cy="2849880"/>
             <wp:effectExtent l="0" t="0" r="3175" b="7620"/>
             <wp:docPr id="1530750209" name="Imagen 3"/>
@@ -17557,27 +17484,7 @@
           <w:lang w:val="es-AR"/>
           <w14:ligatures w14:val="none"/>
         </w:rPr>
-        <w:t>en base a un input se envía la información al servidor</w:t>
-      </w:r>
-      <w:r>
-        <w:rPr>
-          <w:rFonts w:eastAsia="Times New Roman" w:cstheme="minorHAnsi"/>
-          <w:color w:val="000000"/>
-          <w:kern w:val="0"/>
-          <w:lang w:val="es-AR"/>
-          <w14:ligatures w14:val="none"/>
-        </w:rPr>
-        <w:t>, el cual se la</w:t>
-      </w:r>
-      <w:r>
-        <w:rPr>
-          <w:rFonts w:eastAsia="Times New Roman" w:cstheme="minorHAnsi"/>
-          <w:color w:val="000000"/>
-          <w:kern w:val="0"/>
-          <w:lang w:val="es-AR"/>
-          <w14:ligatures w14:val="none"/>
-        </w:rPr>
-        <w:t xml:space="preserve"> suministra al </w:t>
+        <w:t xml:space="preserve">en base a un input se envía la información al servidor, el cual se la suministra al </w:t>
       </w:r>
       <w:proofErr w:type="spellStart"/>
       <w:r>
@@ -17588,17 +17495,7 @@
           <w:lang w:val="es-AR"/>
           <w14:ligatures w14:val="none"/>
         </w:rPr>
-        <w:t>L</w:t>
-      </w:r>
-      <w:r>
-        <w:rPr>
-          <w:rFonts w:eastAsia="Times New Roman" w:cstheme="minorHAnsi"/>
-          <w:color w:val="000000"/>
-          <w:kern w:val="0"/>
-          <w:lang w:val="es-AR"/>
-          <w14:ligatures w14:val="none"/>
-        </w:rPr>
-        <w:t>exer</w:t>
+        <w:t>Lexer</w:t>
       </w:r>
       <w:proofErr w:type="spellEnd"/>
       <w:r>
@@ -17609,57 +17506,7 @@
           <w:lang w:val="es-AR"/>
           <w14:ligatures w14:val="none"/>
         </w:rPr>
-        <w:t>, este analiza y devuelve los resultados que son recibidos en la terminal y se la procesa para mostrarla amigablemente al usuario</w:t>
-      </w:r>
-      <w:r>
-        <w:rPr>
-          <w:rFonts w:eastAsia="Times New Roman" w:cstheme="minorHAnsi"/>
-          <w:color w:val="000000"/>
-          <w:kern w:val="0"/>
-          <w:lang w:val="es-AR"/>
-          <w14:ligatures w14:val="none"/>
-        </w:rPr>
-        <w:t xml:space="preserve">. Además, </w:t>
-      </w:r>
-      <w:r>
-        <w:rPr>
-          <w:rFonts w:eastAsia="Times New Roman" w:cstheme="minorHAnsi"/>
-          <w:color w:val="000000"/>
-          <w:kern w:val="0"/>
-          <w:lang w:val="es-AR"/>
-          <w14:ligatures w14:val="none"/>
-        </w:rPr>
-        <w:t>todos los errores se mostrar</w:t>
-      </w:r>
-      <w:r>
-        <w:rPr>
-          <w:rFonts w:eastAsia="Times New Roman" w:cstheme="minorHAnsi"/>
-          <w:color w:val="000000"/>
-          <w:kern w:val="0"/>
-          <w:lang w:val="es-AR"/>
-          <w14:ligatures w14:val="none"/>
-        </w:rPr>
-        <w:t>á</w:t>
-      </w:r>
-      <w:r>
-        <w:rPr>
-          <w:rFonts w:eastAsia="Times New Roman" w:cstheme="minorHAnsi"/>
-          <w:color w:val="000000"/>
-          <w:kern w:val="0"/>
-          <w:lang w:val="es-AR"/>
-          <w14:ligatures w14:val="none"/>
-        </w:rPr>
-        <w:t>n en la salida clasificados según el tipo y regla no cumplida</w:t>
-      </w:r>
-      <w:r>
-        <w:rPr>
-          <w:rFonts w:eastAsia="Times New Roman" w:cstheme="minorHAnsi"/>
-          <w:color w:val="000000"/>
-          <w:kern w:val="0"/>
-          <w:lang w:val="es-AR"/>
-          <w14:ligatures w14:val="none"/>
-        </w:rPr>
-        <w:t>.</w:t>
+        <w:t>, este analiza y devuelve los resultados que son recibidos en la terminal y se la procesa para mostrarla amigablemente al usuario. Además, todos los errores se mostrarán en la salida clasificados según el tipo y regla no cumplida.</w:t>
       </w:r>
     </w:p>
     <w:p>
@@ -18086,27 +17933,7 @@
           <w:lang w:val="es-AR"/>
           <w14:ligatures w14:val="none"/>
         </w:rPr>
-        <w:t>A</w:t>
-      </w:r>
-      <w:r>
-        <w:rPr>
-          <w:rFonts w:eastAsia="Times New Roman" w:cstheme="minorHAnsi"/>
-          <w:color w:val="000000"/>
-          <w:kern w:val="0"/>
-          <w:lang w:val="es-AR"/>
-          <w14:ligatures w14:val="none"/>
-        </w:rPr>
-        <w:t xml:space="preserve"> partir del input dado se analiza la totalidad del mismo acumulando todos los errores de este y los tokens debidamente reconocidos</w:t>
-      </w:r>
-      <w:r>
-        <w:rPr>
-          <w:rFonts w:eastAsia="Times New Roman" w:cstheme="minorHAnsi"/>
-          <w:color w:val="000000"/>
-          <w:kern w:val="0"/>
-          <w:lang w:val="es-AR"/>
-          <w14:ligatures w14:val="none"/>
-        </w:rPr>
-        <w:t>.</w:t>
+        <w:t>A partir del input dado se analiza la totalidad del mismo acumulando todos los errores de este y los tokens debidamente reconocidos.</w:t>
       </w:r>
     </w:p>
     <w:p>
@@ -18128,17 +17955,7 @@
           <w:lang w:val="es-AR"/>
           <w14:ligatures w14:val="none"/>
         </w:rPr>
-        <w:t>L</w:t>
-      </w:r>
-      <w:r>
-        <w:rPr>
-          <w:rFonts w:eastAsia="Times New Roman" w:cstheme="minorHAnsi"/>
-          <w:color w:val="000000"/>
-          <w:kern w:val="0"/>
-          <w:lang w:val="es-AR"/>
-          <w14:ligatures w14:val="none"/>
-        </w:rPr>
-        <w:t xml:space="preserve">os errores </w:t>
+        <w:t xml:space="preserve">Los errores </w:t>
       </w:r>
       <w:r>
         <w:rPr>
@@ -18158,47 +17975,7 @@
           <w:lang w:val="es-AR"/>
           <w14:ligatures w14:val="none"/>
         </w:rPr>
-        <w:t xml:space="preserve"> </w:t>
-      </w:r>
-      <w:r>
-        <w:rPr>
-          <w:rFonts w:eastAsia="Times New Roman" w:cstheme="minorHAnsi"/>
-          <w:color w:val="000000"/>
-          <w:kern w:val="0"/>
-          <w:lang w:val="es-AR"/>
-          <w14:ligatures w14:val="none"/>
-        </w:rPr>
-        <w:t xml:space="preserve">de </w:t>
-      </w:r>
-      <w:r>
-        <w:rPr>
-          <w:rFonts w:eastAsia="Times New Roman" w:cstheme="minorHAnsi"/>
-          <w:color w:val="000000"/>
-          <w:kern w:val="0"/>
-          <w:lang w:val="es-AR"/>
-          <w14:ligatures w14:val="none"/>
-        </w:rPr>
-        <w:t>dos tipos</w:t>
-      </w:r>
-      <w:r>
-        <w:rPr>
-          <w:rFonts w:eastAsia="Times New Roman" w:cstheme="minorHAnsi"/>
-          <w:color w:val="000000"/>
-          <w:kern w:val="0"/>
-          <w:lang w:val="es-AR"/>
-          <w14:ligatures w14:val="none"/>
-        </w:rPr>
-        <w:t>:</w:t>
-      </w:r>
-      <w:r>
-        <w:rPr>
-          <w:rFonts w:eastAsia="Times New Roman" w:cstheme="minorHAnsi"/>
-          <w:color w:val="000000"/>
-          <w:kern w:val="0"/>
-          <w:lang w:val="es-AR"/>
-          <w14:ligatures w14:val="none"/>
-        </w:rPr>
-        <w:t xml:space="preserve"> </w:t>
+        <w:t xml:space="preserve"> de dos tipos: </w:t>
       </w:r>
       <w:proofErr w:type="spellStart"/>
       <w:r>
@@ -18220,117 +17997,7 @@
           <w:lang w:val="es-AR"/>
           <w14:ligatures w14:val="none"/>
         </w:rPr>
-        <w:t xml:space="preserve"> y tokens que no cumplen las reglas</w:t>
-      </w:r>
-      <w:r>
-        <w:rPr>
-          <w:rFonts w:eastAsia="Times New Roman" w:cstheme="minorHAnsi"/>
-          <w:color w:val="000000"/>
-          <w:kern w:val="0"/>
-          <w:lang w:val="es-AR"/>
-          <w14:ligatures w14:val="none"/>
-        </w:rPr>
-        <w:t>. L</w:t>
-      </w:r>
-      <w:r>
-        <w:rPr>
-          <w:rFonts w:eastAsia="Times New Roman" w:cstheme="minorHAnsi"/>
-          <w:color w:val="000000"/>
-          <w:kern w:val="0"/>
-          <w:lang w:val="es-AR"/>
-          <w14:ligatures w14:val="none"/>
-        </w:rPr>
-        <w:t>os primeros son caracteres que no hicieron match con ninguna expresión regular</w:t>
-      </w:r>
-      <w:r>
-        <w:rPr>
-          <w:rFonts w:eastAsia="Times New Roman" w:cstheme="minorHAnsi"/>
-          <w:color w:val="000000"/>
-          <w:kern w:val="0"/>
-          <w:lang w:val="es-AR"/>
-          <w14:ligatures w14:val="none"/>
-        </w:rPr>
-        <w:t xml:space="preserve">, mientras que </w:t>
-      </w:r>
-      <w:r>
-        <w:rPr>
-          <w:rFonts w:eastAsia="Times New Roman" w:cstheme="minorHAnsi"/>
-          <w:color w:val="000000"/>
-          <w:kern w:val="0"/>
-          <w:lang w:val="es-AR"/>
-          <w14:ligatures w14:val="none"/>
-        </w:rPr>
-        <w:t>los segundos son lexemas que hicieron match con alguna expresión regular</w:t>
-      </w:r>
-      <w:r>
-        <w:rPr>
-          <w:rFonts w:eastAsia="Times New Roman" w:cstheme="minorHAnsi"/>
-          <w:color w:val="000000"/>
-          <w:kern w:val="0"/>
-          <w:lang w:val="es-AR"/>
-          <w14:ligatures w14:val="none"/>
-        </w:rPr>
-        <w:t>. S</w:t>
-      </w:r>
-      <w:r>
-        <w:rPr>
-          <w:rFonts w:eastAsia="Times New Roman" w:cstheme="minorHAnsi"/>
-          <w:color w:val="000000"/>
-          <w:kern w:val="0"/>
-          <w:lang w:val="es-AR"/>
-          <w14:ligatures w14:val="none"/>
-        </w:rPr>
-        <w:t>e clasifican por tipo de token y cada uno tiene reglas que cumplir</w:t>
-      </w:r>
-      <w:r>
-        <w:rPr>
-          <w:rFonts w:eastAsia="Times New Roman" w:cstheme="minorHAnsi"/>
-          <w:color w:val="000000"/>
-          <w:kern w:val="0"/>
-          <w:lang w:val="es-AR"/>
-          <w14:ligatures w14:val="none"/>
-        </w:rPr>
-        <w:t xml:space="preserve">. Dichas </w:t>
-      </w:r>
-      <w:r>
-        <w:rPr>
-          <w:rFonts w:eastAsia="Times New Roman" w:cstheme="minorHAnsi"/>
-          <w:color w:val="000000"/>
-          <w:kern w:val="0"/>
-          <w:lang w:val="es-AR"/>
-          <w14:ligatures w14:val="none"/>
-        </w:rPr>
-        <w:t>reglas explicitan el porqu</w:t>
-      </w:r>
-      <w:r>
-        <w:rPr>
-          <w:rFonts w:eastAsia="Times New Roman" w:cstheme="minorHAnsi"/>
-          <w:color w:val="000000"/>
-          <w:kern w:val="0"/>
-          <w:lang w:val="es-AR"/>
-          <w14:ligatures w14:val="none"/>
-        </w:rPr>
-        <w:t>é</w:t>
-      </w:r>
-      <w:r>
-        <w:rPr>
-          <w:rFonts w:eastAsia="Times New Roman" w:cstheme="minorHAnsi"/>
-          <w:color w:val="000000"/>
-          <w:kern w:val="0"/>
-          <w:lang w:val="es-AR"/>
-          <w14:ligatures w14:val="none"/>
-        </w:rPr>
-        <w:t xml:space="preserve"> del error detectado</w:t>
-      </w:r>
-      <w:r>
-        <w:rPr>
-          <w:rFonts w:eastAsia="Times New Roman" w:cstheme="minorHAnsi"/>
-          <w:color w:val="000000"/>
-          <w:kern w:val="0"/>
-          <w:lang w:val="es-AR"/>
-          <w14:ligatures w14:val="none"/>
-        </w:rPr>
-        <w:t>.</w:t>
+        <w:t xml:space="preserve"> y tokens que no cumplen las reglas. Los primeros son caracteres que no hicieron match con ninguna expresión regular, mientras que los segundos son lexemas que hicieron match con alguna expresión regular. Se clasifican por tipo de token y cada uno tiene reglas que cumplir. Dichas reglas explicitan el porqué del error detectado.</w:t>
       </w:r>
     </w:p>
     <w:p>
@@ -18421,17 +18088,7 @@
           <w:lang w:val="es-AR"/>
           <w14:ligatures w14:val="none"/>
         </w:rPr>
-        <w:t xml:space="preserve"> lexemas que no cambian y están agrupadas en cierto token</w:t>
-      </w:r>
-      <w:r>
-        <w:rPr>
-          <w:rFonts w:eastAsia="Times New Roman" w:cstheme="minorHAnsi"/>
-          <w:color w:val="000000"/>
-          <w:kern w:val="0"/>
-          <w:lang w:val="es-AR"/>
-          <w14:ligatures w14:val="none"/>
-        </w:rPr>
-        <w:t>.</w:t>
+        <w:t xml:space="preserve"> lexemas que no cambian y están agrupadas en cierto token.</w:t>
       </w:r>
     </w:p>
     <w:p>
@@ -18610,19 +18267,7 @@
           <w14:ligatures w14:val="none"/>
         </w:rPr>
         <w:lastRenderedPageBreak/>
-        <w:t>P</w:t>
-      </w:r>
-      <w:r>
-        <w:rPr>
-          <w:rFonts w:eastAsia="Times New Roman" w:cstheme="minorHAnsi"/>
-          <w:b/>
-          <w:bCs/>
-          <w:color w:val="000000"/>
-          <w:kern w:val="0"/>
-          <w:lang w:val="es-AR"/>
-          <w14:ligatures w14:val="none"/>
-        </w:rPr>
-        <w:t>alabras reservadas:</w:t>
+        <w:t>Palabras reservadas:</w:t>
       </w:r>
       <w:r>
         <w:rPr>
@@ -18924,19 +18569,7 @@
           <w:lang w:val="es-AR"/>
           <w14:ligatures w14:val="none"/>
         </w:rPr>
-        <w:t>E</w:t>
-      </w:r>
-      <w:r>
-        <w:rPr>
-          <w:rFonts w:eastAsia="Times New Roman" w:cstheme="minorHAnsi"/>
-          <w:b/>
-          <w:bCs/>
-          <w:color w:val="000000"/>
-          <w:kern w:val="0"/>
-          <w:lang w:val="es-AR"/>
-          <w14:ligatures w14:val="none"/>
-        </w:rPr>
-        <w:t>xpresión regular</w:t>
+        <w:t>Expresión regular</w:t>
       </w:r>
       <w:r>
         <w:rPr>
@@ -18998,17 +18631,7 @@
           <w:lang w:val="es-AR"/>
           <w14:ligatures w14:val="none"/>
         </w:rPr>
-        <w:t>Ci</w:t>
-      </w:r>
-      <w:r>
-        <w:rPr>
-          <w:rFonts w:eastAsia="Times New Roman" w:cstheme="minorHAnsi"/>
-          <w:color w:val="000000"/>
-          <w:kern w:val="0"/>
-          <w:lang w:val="es-AR"/>
-          <w14:ligatures w14:val="none"/>
-        </w:rPr>
-        <w:t>ertas expresiones regulares permiten el reconocimiento de ciertos lexemas que se considerarían errores pero que el usuario podría cometer</w:t>
+        <w:t>Ciertas expresiones regulares permiten el reconocimiento de ciertos lexemas que se considerarían errores pero que el usuario podría cometer</w:t>
       </w:r>
       <w:r>
         <w:rPr>
@@ -19028,17 +18651,7 @@
           <w:lang w:val="es-AR"/>
           <w14:ligatures w14:val="none"/>
         </w:rPr>
-        <w:t>E</w:t>
-      </w:r>
-      <w:r>
-        <w:rPr>
-          <w:rFonts w:eastAsia="Times New Roman" w:cstheme="minorHAnsi"/>
-          <w:color w:val="000000"/>
-          <w:kern w:val="0"/>
-          <w:lang w:val="es-AR"/>
-          <w14:ligatures w14:val="none"/>
-        </w:rPr>
-        <w:t>stos lexemas de m</w:t>
+        <w:t>Estos lexemas de m</w:t>
       </w:r>
       <w:r>
         <w:rPr>
@@ -19638,17 +19251,7 @@
           <w:lang w:val="es-AR"/>
           <w14:ligatures w14:val="none"/>
         </w:rPr>
-        <w:t xml:space="preserve">nstalar </w:t>
-      </w:r>
-      <w:r>
-        <w:rPr>
-          <w:rFonts w:eastAsia="Times New Roman" w:cstheme="minorHAnsi"/>
-          <w:color w:val="000000"/>
-          <w:kern w:val="0"/>
-          <w:lang w:val="es-AR"/>
-          <w14:ligatures w14:val="none"/>
-        </w:rPr>
-        <w:t>Python</w:t>
+        <w:t>nstalar Python</w:t>
       </w:r>
     </w:p>
     <w:p>
@@ -19676,47 +19279,17 @@
           <w:lang w:val="es-AR"/>
           <w14:ligatures w14:val="none"/>
         </w:rPr>
-        <w:t>L</w:t>
-      </w:r>
-      <w:r>
-        <w:rPr>
-          <w:rFonts w:eastAsia="Times New Roman" w:cstheme="minorHAnsi"/>
-          <w:color w:val="000000"/>
-          <w:kern w:val="0"/>
-          <w:lang w:val="es-AR"/>
-          <w14:ligatures w14:val="none"/>
-        </w:rPr>
-        <w:t xml:space="preserve">uego en </w:t>
-      </w:r>
-      <w:r>
-        <w:rPr>
-          <w:rFonts w:eastAsia="Times New Roman" w:cstheme="minorHAnsi"/>
-          <w:color w:val="000000"/>
-          <w:kern w:val="0"/>
-          <w:lang w:val="es-AR"/>
-          <w14:ligatures w14:val="none"/>
-        </w:rPr>
-        <w:t xml:space="preserve">el </w:t>
-      </w:r>
-      <w:r>
-        <w:rPr>
-          <w:rFonts w:eastAsia="Times New Roman" w:cstheme="minorHAnsi"/>
-          <w:color w:val="000000"/>
-          <w:kern w:val="0"/>
-          <w:lang w:val="es-AR"/>
-          <w14:ligatures w14:val="none"/>
-        </w:rPr>
-        <w:t>terminal</w:t>
-      </w:r>
-      <w:r>
-        <w:rPr>
-          <w:rFonts w:eastAsia="Times New Roman" w:cstheme="minorHAnsi"/>
-          <w:color w:val="000000"/>
-          <w:kern w:val="0"/>
-          <w:lang w:val="es-AR"/>
-          <w14:ligatures w14:val="none"/>
-        </w:rPr>
-        <w:t xml:space="preserve"> escribir</w:t>
+        <w:t xml:space="preserve">Luego en el terminal </w:t>
+      </w:r>
+      <w:r>
+        <w:rPr>
+          <w:rFonts w:eastAsia="Times New Roman" w:cstheme="minorHAnsi"/>
+          <w:color w:val="000000"/>
+          <w:kern w:val="0"/>
+          <w:lang w:val="es-AR"/>
+          <w14:ligatures w14:val="none"/>
+        </w:rPr>
+        <w:t>ejecutar</w:t>
       </w:r>
       <w:r>
         <w:rPr>
@@ -20390,18 +19963,16 @@
         </w:rPr>
         <w:t xml:space="preserve"> donde se puede ingresar </w:t>
       </w:r>
-      <w:proofErr w:type="gramStart"/>
-      <w:r>
-        <w:rPr>
-          <w:rFonts w:eastAsia="Times New Roman" w:cstheme="minorHAnsi"/>
-          <w:color w:val="000000"/>
-          <w:kern w:val="0"/>
-          <w:lang w:val="es-AR"/>
-          <w14:ligatures w14:val="none"/>
-        </w:rPr>
-        <w:t>los input</w:t>
-      </w:r>
-      <w:proofErr w:type="gramEnd"/>
+      <w:r>
+        <w:rPr>
+          <w:rFonts w:eastAsia="Times New Roman" w:cstheme="minorHAnsi"/>
+          <w:color w:val="000000"/>
+          <w:kern w:val="0"/>
+          <w:lang w:val="es-AR"/>
+          <w14:ligatures w14:val="none"/>
+        </w:rPr>
+        <w:t>los inputs</w:t>
+      </w:r>
       <w:r>
         <w:rPr>
           <w:rFonts w:eastAsia="Times New Roman" w:cstheme="minorHAnsi"/>
@@ -20833,11 +20404,6 @@
     </w:p>
     <w:p>
       <w:pPr>
-        <w:pStyle w:val="Prrafodelista"/>
-        <w:numPr>
-          <w:ilvl w:val="0"/>
-          <w:numId w:val="9"/>
-        </w:numPr>
         <w:spacing w:after="200" w:line="240" w:lineRule="auto"/>
         <w:textAlignment w:val="baseline"/>
         <w:rPr>
@@ -20856,27 +20422,28 @@
           <w:lang w:val="es-AR"/>
           <w14:ligatures w14:val="none"/>
         </w:rPr>
-        <w:t>P</w:t>
-      </w:r>
-      <w:r>
-        <w:rPr>
-          <w:rFonts w:eastAsia="Times New Roman" w:cstheme="minorHAnsi"/>
-          <w:color w:val="000000"/>
-          <w:kern w:val="0"/>
-          <w:lang w:val="es-AR"/>
-          <w14:ligatures w14:val="none"/>
-        </w:rPr>
-        <w:t xml:space="preserve">ara terminar los procesos </w:t>
-      </w:r>
-      <w:r>
-        <w:rPr>
-          <w:rFonts w:eastAsia="Times New Roman" w:cstheme="minorHAnsi"/>
-          <w:color w:val="000000"/>
-          <w:kern w:val="0"/>
-          <w:lang w:val="es-AR"/>
-          <w14:ligatures w14:val="none"/>
-        </w:rPr>
-        <w:t xml:space="preserve">presione </w:t>
+        <w:t xml:space="preserve">Para </w:t>
+      </w:r>
+      <w:r>
+        <w:rPr>
+          <w:rFonts w:eastAsia="Times New Roman" w:cstheme="minorHAnsi"/>
+          <w:color w:val="000000"/>
+          <w:kern w:val="0"/>
+          <w:u w:val="single"/>
+          <w:lang w:val="es-AR"/>
+          <w14:ligatures w14:val="none"/>
+        </w:rPr>
+        <w:t>terminar los procesos</w:t>
+      </w:r>
+      <w:r>
+        <w:rPr>
+          <w:rFonts w:eastAsia="Times New Roman" w:cstheme="minorHAnsi"/>
+          <w:color w:val="000000"/>
+          <w:kern w:val="0"/>
+          <w:lang w:val="es-AR"/>
+          <w14:ligatures w14:val="none"/>
+        </w:rPr>
+        <w:t xml:space="preserve"> presione </w:t>
       </w:r>
       <w:proofErr w:type="spellStart"/>
       <w:r>
@@ -20984,7 +20551,17 @@
           <w:lang w:val="es-AR"/>
           <w14:ligatures w14:val="none"/>
         </w:rPr>
-        <w:t>parser</w:t>
+        <w:t>P</w:t>
+      </w:r>
+      <w:r>
+        <w:rPr>
+          <w:rFonts w:eastAsia="Times New Roman" w:cstheme="minorHAnsi"/>
+          <w:color w:val="000000"/>
+          <w:kern w:val="0"/>
+          <w:lang w:val="es-AR"/>
+          <w14:ligatures w14:val="none"/>
+        </w:rPr>
+        <w:t>arser</w:t>
       </w:r>
       <w:proofErr w:type="spellEnd"/>
       <w:r>

</xml_diff>